<commit_message>
inst exp 1er intento
</commit_message>
<xml_diff>
--- a/templates/test_template.docx
+++ b/templates/test_template.docx
@@ -170,137 +170,52 @@
           </w:p>
           <w:p>
             <w:pPr>
-              <w:pStyle w:val="Subtitle"/>
+              <w:pStyle w:val="Heading1"/>
               <w:keepNext w:val="0"/>
               <w:keepLines w:val="0"/>
               <w:widowControl w:val="0"/>
-              <w:spacing w:after="0" w:line="312" w:lineRule="auto"/>
-              <w:ind w:right="240"/>
-              <w:jc w:val="both"/>
+              <w:spacing w:after="0" w:before="0" w:line="240" w:lineRule="auto"/>
+              <w:ind w:right="240"/>
+              <w:rPr>
+                <w:rFonts w:ascii="Roboto" w:cs="Roboto" w:eastAsia="Roboto" w:hAnsi="Roboto"/>
+                <w:b w:val="1"/>
+                <w:color w:val="ff5100"/>
+                <w:sz w:val="20"/>
+                <w:szCs w:val="20"/>
+              </w:rPr>
+            </w:pPr>
+            <w:bookmarkStart w:colFirst="0" w:colLast="0" w:name="_5tizx78k0rrl" w:id="3"/>
+            <w:bookmarkEnd w:id="3"/>
+            <w:r>
+              <w:rPr>
+                <w:rtl w:val="0"/>
+              </w:rPr>
+            </w:r>
+          </w:p>
+          <w:p>
+            <w:pPr>
+              <w:pStyle w:val="Heading1"/>
+              <w:keepNext w:val="0"/>
+              <w:keepLines w:val="0"/>
+              <w:widowControl w:val="0"/>
+              <w:spacing w:after="0" w:before="0" w:line="240" w:lineRule="auto"/>
+              <w:ind w:right="240"/>
               <w:rPr/>
             </w:pPr>
-            <w:r>
-              <w:rPr>
-                <w:rtl w:val="0"/>
-              </w:rPr>
-            </w:r>
-          </w:p>
-          <w:p>
-            <w:pPr>
-              <w:spacing w:line="240" w:lineRule="auto"/>
-              <w:rPr/>
-            </w:pPr>
-            <w:r>
-              <w:rPr>
-                <w:rtl w:val="0"/>
-              </w:rPr>
-              <w:t xml:space="preserve">{#experience}</w:t>
-            </w:r>
-          </w:p>
-          <w:p>
-            <w:pPr>
-              <w:spacing w:line="240" w:lineRule="auto"/>
-              <w:rPr/>
-            </w:pPr>
-            <w:r>
-              <w:rPr>
-                <w:rtl w:val="0"/>
-              </w:rPr>
-              <w:t xml:space="preserve">**{role}{#company} · {company}{/company}**</w:t>
-            </w:r>
-          </w:p>
-          <w:p>
-            <w:pPr>
-              <w:spacing w:line="240" w:lineRule="auto"/>
-              <w:rPr/>
-            </w:pPr>
-            <w:r>
-              <w:rPr>
-                <w:rtl w:val="0"/>
-              </w:rPr>
-              <w:t xml:space="preserve">{period}{#location} — {location}{/location}</w:t>
-            </w:r>
-          </w:p>
-          <w:p>
-            <w:pPr>
-              <w:spacing w:line="240" w:lineRule="auto"/>
-              <w:rPr/>
-            </w:pPr>
-            <w:r>
-              <w:rPr>
-                <w:rtl w:val="0"/>
-              </w:rPr>
-              <w:t xml:space="preserve">{summary}</w:t>
-            </w:r>
-          </w:p>
-          <w:p>
-            <w:pPr>
-              <w:spacing w:line="240" w:lineRule="auto"/>
-              <w:rPr/>
-            </w:pPr>
-            <w:r>
-              <w:rPr>
-                <w:rtl w:val="0"/>
-              </w:rPr>
-            </w:r>
-          </w:p>
-          <w:p>
-            <w:pPr>
-              <w:spacing w:line="240" w:lineRule="auto"/>
-              <w:rPr/>
-            </w:pPr>
-            <w:r>
-              <w:rPr>
-                <w:rtl w:val="0"/>
-              </w:rPr>
-              <w:t xml:space="preserve">{#bullets}</w:t>
-            </w:r>
-          </w:p>
-          <w:p>
-            <w:pPr>
-              <w:spacing w:line="240" w:lineRule="auto"/>
-              <w:rPr/>
-            </w:pPr>
-            <w:r>
-              <w:rPr>
-                <w:rtl w:val="0"/>
-              </w:rPr>
-              <w:t xml:space="preserve">• {text}{#.}{.}{/}</w:t>
-            </w:r>
-          </w:p>
-          <w:p>
-            <w:pPr>
-              <w:spacing w:line="240" w:lineRule="auto"/>
-              <w:rPr/>
-            </w:pPr>
-            <w:r>
-              <w:rPr>
-                <w:rtl w:val="0"/>
-              </w:rPr>
-              <w:t xml:space="preserve">{/bullets}</w:t>
-            </w:r>
-          </w:p>
-          <w:p>
-            <w:pPr>
-              <w:spacing w:line="240" w:lineRule="auto"/>
-              <w:rPr/>
-            </w:pPr>
-            <w:r>
-              <w:rPr>
-                <w:rtl w:val="0"/>
-              </w:rPr>
-            </w:r>
-          </w:p>
-          <w:p>
-            <w:pPr>
-              <w:spacing w:line="240" w:lineRule="auto"/>
-              <w:rPr/>
-            </w:pPr>
-            <w:r>
-              <w:rPr>
-                <w:rtl w:val="0"/>
-              </w:rPr>
-              <w:t xml:space="preserve">{/experience}</w:t>
+            <w:bookmarkStart w:colFirst="0" w:colLast="0" w:name="_s6bajxnbzuq1" w:id="4"/>
+            <w:bookmarkEnd w:id="4"/>
+            <w:r>
+              <w:rPr>
+                <w:sz w:val="18"/>
+                <w:szCs w:val="18"/>
+                <w:rtl w:val="0"/>
+              </w:rPr>
+              <w:t xml:space="preserve">{EXPERIENCE_LINES}</w:t>
+            </w:r>
+            <w:r>
+              <w:rPr>
+                <w:rtl w:val="0"/>
+              </w:rPr>
             </w:r>
           </w:p>
           <w:p>
@@ -348,8 +263,8 @@
                 <w:szCs w:val="20"/>
               </w:rPr>
             </w:pPr>
-            <w:bookmarkStart w:colFirst="0" w:colLast="0" w:name="_aa1n5d2unzlt" w:id="3"/>
-            <w:bookmarkEnd w:id="3"/>
+            <w:bookmarkStart w:colFirst="0" w:colLast="0" w:name="_aa1n5d2unzlt" w:id="5"/>
+            <w:bookmarkEnd w:id="5"/>
             <w:r>
               <w:rPr>
                 <w:rFonts w:ascii="Roboto" w:cs="Roboto" w:eastAsia="Roboto" w:hAnsi="Roboto"/>
@@ -403,8 +318,8 @@
                 <w:szCs w:val="2"/>
               </w:rPr>
             </w:pPr>
-            <w:bookmarkStart w:colFirst="0" w:colLast="0" w:name="_7hbi9svfc9ef" w:id="4"/>
-            <w:bookmarkEnd w:id="4"/>
+            <w:bookmarkStart w:colFirst="0" w:colLast="0" w:name="_7hbi9svfc9ef" w:id="6"/>
+            <w:bookmarkEnd w:id="6"/>
             <w:r>
               <w:rPr>
                 <w:rFonts w:ascii="Roboto" w:cs="Roboto" w:eastAsia="Roboto" w:hAnsi="Roboto"/>
@@ -447,8 +362,8 @@
                 <w:szCs w:val="16"/>
               </w:rPr>
             </w:pPr>
-            <w:bookmarkStart w:colFirst="0" w:colLast="0" w:name="_f4i6wupe5sf7" w:id="5"/>
-            <w:bookmarkEnd w:id="5"/>
+            <w:bookmarkStart w:colFirst="0" w:colLast="0" w:name="_f4i6wupe5sf7" w:id="7"/>
+            <w:bookmarkEnd w:id="7"/>
             <w:r>
               <w:rPr>
                 <w:rFonts w:ascii="Roboto" w:cs="Roboto" w:eastAsia="Roboto" w:hAnsi="Roboto"/>
@@ -501,8 +416,8 @@
                 <w:szCs w:val="18"/>
               </w:rPr>
             </w:pPr>
-            <w:bookmarkStart w:colFirst="0" w:colLast="0" w:name="_wbfvw9fafulu" w:id="6"/>
-            <w:bookmarkEnd w:id="6"/>
+            <w:bookmarkStart w:colFirst="0" w:colLast="0" w:name="_wbfvw9fafulu" w:id="8"/>
+            <w:bookmarkEnd w:id="8"/>
             <w:r>
               <w:rPr>
                 <w:rFonts w:ascii="Roboto" w:cs="Roboto" w:eastAsia="Roboto" w:hAnsi="Roboto"/>
@@ -621,8 +536,8 @@
                 <w:szCs w:val="18"/>
               </w:rPr>
             </w:pPr>
-            <w:bookmarkStart w:colFirst="0" w:colLast="0" w:name="_mmr0ac7q44zm" w:id="7"/>
-            <w:bookmarkEnd w:id="7"/>
+            <w:bookmarkStart w:colFirst="0" w:colLast="0" w:name="_mmr0ac7q44zm" w:id="9"/>
+            <w:bookmarkEnd w:id="9"/>
             <w:r>
               <w:rPr>
                 <w:rFonts w:ascii="Roboto" w:cs="Roboto" w:eastAsia="Roboto" w:hAnsi="Roboto"/>
@@ -645,8 +560,8 @@
               <w:ind w:right="240"/>
               <w:rPr/>
             </w:pPr>
-            <w:bookmarkStart w:colFirst="0" w:colLast="0" w:name="_v7rcf6ggqidc" w:id="8"/>
-            <w:bookmarkEnd w:id="8"/>
+            <w:bookmarkStart w:colFirst="0" w:colLast="0" w:name="_v7rcf6ggqidc" w:id="10"/>
+            <w:bookmarkEnd w:id="10"/>
             <w:r>
               <w:rPr>
                 <w:rtl w:val="0"/>

</xml_diff>